<commit_message>
Fix formatting error in 2.3 (noted by Thomas Schösser) Still need to regenerate .pdf
</commit_message>
<xml_diff>
--- a/documentation/source/QCa_FrameworkOverview.docx
+++ b/documentation/source/QCa_FrameworkOverview.docx
@@ -1291,7 +1291,23 @@
                 <w:rFonts w:ascii="Courier New" w:hAnsi="Courier New"/>
                 <w:sz w:val="20"/>
               </w:rPr>
-              <w:t>caobject::CaObject</w:t>
+              <w:t>caobject</w:t>
+            </w:r>
+            <w:proofErr w:type="spellEnd"/>
+            <w:r>
+              <w:rPr>
+                <w:rFonts w:ascii="Courier New" w:hAnsi="Courier New"/>
+                <w:sz w:val="20"/>
+              </w:rPr>
+              <w:t>::</w:t>
+            </w:r>
+            <w:proofErr w:type="spellStart"/>
+            <w:r>
+              <w:rPr>
+                <w:rFonts w:ascii="Courier New" w:hAnsi="Courier New"/>
+                <w:sz w:val="20"/>
+              </w:rPr>
+              <w:t>CaObject</w:t>
             </w:r>
             <w:proofErr w:type="spellEnd"/>
             <w:r>
@@ -1365,7 +1381,23 @@
                 <w:rFonts w:ascii="Courier New" w:hAnsi="Courier New"/>
                 <w:sz w:val="20"/>
               </w:rPr>
-              <w:t>caobject::callback_reasons</w:t>
+              <w:t>caobject</w:t>
+            </w:r>
+            <w:proofErr w:type="spellEnd"/>
+            <w:r>
+              <w:rPr>
+                <w:rFonts w:ascii="Courier New" w:hAnsi="Courier New"/>
+                <w:sz w:val="20"/>
+              </w:rPr>
+              <w:t>::</w:t>
+            </w:r>
+            <w:proofErr w:type="spellStart"/>
+            <w:r>
+              <w:rPr>
+                <w:rFonts w:ascii="Courier New" w:hAnsi="Courier New"/>
+                <w:sz w:val="20"/>
+              </w:rPr>
+              <w:t>callback_reasons</w:t>
             </w:r>
             <w:proofErr w:type="spellEnd"/>
             <w:r>
@@ -1678,7 +1710,23 @@
                 <w:rFonts w:ascii="Courier New" w:hAnsi="Courier New"/>
                 <w:sz w:val="20"/>
               </w:rPr>
-              <w:t>qcaobject::QCaObject</w:t>
+              <w:t>qcaobject</w:t>
+            </w:r>
+            <w:proofErr w:type="spellEnd"/>
+            <w:r>
+              <w:rPr>
+                <w:rFonts w:ascii="Courier New" w:hAnsi="Courier New"/>
+                <w:sz w:val="20"/>
+              </w:rPr>
+              <w:t>::</w:t>
+            </w:r>
+            <w:proofErr w:type="spellStart"/>
+            <w:r>
+              <w:rPr>
+                <w:rFonts w:ascii="Courier New" w:hAnsi="Courier New"/>
+                <w:sz w:val="20"/>
+              </w:rPr>
+              <w:t>QCaObject</w:t>
             </w:r>
             <w:proofErr w:type="spellEnd"/>
             <w:r>
@@ -1741,18 +1789,8 @@
                 <w:sz w:val="20"/>
                 <w:szCs w:val="20"/>
               </w:rPr>
-              <w:t xml:space="preserve">(extract from </w:t>
-            </w:r>
-            <w:proofErr w:type="spellStart"/>
-            <w:r>
-              <w:rPr>
-                <w:i/>
-                <w:sz w:val="20"/>
-                <w:szCs w:val="20"/>
-              </w:rPr>
-              <w:t>QCaInteger.cpp</w:t>
-            </w:r>
-            <w:proofErr w:type="spellEnd"/>
+              <w:t>(extract from QCaInteger.cpp</w:t>
+            </w:r>
             <w:r>
               <w:rPr>
                 <w:i/>
@@ -1804,15 +1842,15 @@
                 <w:rFonts w:ascii="Courier New" w:hAnsi="Courier New"/>
                 <w:sz w:val="20"/>
               </w:rPr>
-              <w:t>QCaInteger::initialise</w:t>
-            </w:r>
-            <w:proofErr w:type="spellEnd"/>
-            <w:r>
-              <w:rPr>
-                <w:rFonts w:ascii="Courier New" w:hAnsi="Courier New"/>
-                <w:sz w:val="20"/>
-              </w:rPr>
-              <w:t xml:space="preserve">( … </w:t>
+              <w:t>QCaInteger</w:t>
+            </w:r>
+            <w:proofErr w:type="spellEnd"/>
+            <w:r>
+              <w:rPr>
+                <w:rFonts w:ascii="Courier New" w:hAnsi="Courier New"/>
+                <w:sz w:val="20"/>
+              </w:rPr>
+              <w:t xml:space="preserve">::initialise( … </w:t>
             </w:r>
           </w:p>
           <w:p>
@@ -1874,15 +1912,15 @@
                 <w:rFonts w:ascii="Courier New" w:hAnsi="Courier New"/>
                 <w:sz w:val="20"/>
               </w:rPr>
-              <w:t>QObject::connect</w:t>
-            </w:r>
-            <w:proofErr w:type="spellEnd"/>
-            <w:r>
-              <w:rPr>
-                <w:rFonts w:ascii="Courier New" w:hAnsi="Courier New"/>
-                <w:sz w:val="20"/>
-              </w:rPr>
-              <w:t>(this,</w:t>
+              <w:t>QObject</w:t>
+            </w:r>
+            <w:proofErr w:type="spellEnd"/>
+            <w:r>
+              <w:rPr>
+                <w:rFonts w:ascii="Courier New" w:hAnsi="Courier New"/>
+                <w:sz w:val="20"/>
+              </w:rPr>
+              <w:t>::connect(this,</w:t>
             </w:r>
           </w:p>
           <w:p>
@@ -2222,6 +2260,1148 @@
       </w:r>
       <w:r>
         <w:t>.</w:t>
+      </w:r>
+    </w:p>
+    <w:tbl>
+      <w:tblPr>
+        <w:tblStyle w:val="TableGrid"/>
+        <w:tblW w:w="9322" w:type="dxa"/>
+        <w:jc w:val="left"/>
+        <w:tblLook w:val="04A0"/>
+      </w:tblPr>
+      <w:tblGrid>
+        <w:gridCol w:w="9322"/>
+      </w:tblGrid>
+      <w:tr>
+        <w:trPr>
+          <w:jc w:val="left"/>
+        </w:trPr>
+        <w:tc>
+          <w:tcPr>
+            <w:tcW w:w="9322" w:type="dxa"/>
+          </w:tcPr>
+          <w:p>
+            <w:pPr>
+              <w:spacing w:after="0"/>
+              <w:ind w:firstLine="0"/>
+              <w:jc w:val="left"/>
+              <w:rPr>
+                <w:rFonts w:ascii="Courier New" w:hAnsi="Courier New"/>
+                <w:sz w:val="20"/>
+              </w:rPr>
+            </w:pPr>
+            <w:r>
+              <w:rPr>
+                <w:rFonts w:ascii="Courier New" w:hAnsi="Courier New"/>
+                <w:sz w:val="20"/>
+              </w:rPr>
+              <w:tab/>
+              <w:t>#include &lt;</w:t>
+            </w:r>
+            <w:proofErr w:type="spellStart"/>
+            <w:r>
+              <w:rPr>
+                <w:rFonts w:ascii="Courier New" w:hAnsi="Courier New"/>
+                <w:sz w:val="20"/>
+              </w:rPr>
+              <w:t>QObject</w:t>
+            </w:r>
+            <w:proofErr w:type="spellEnd"/>
+            <w:r>
+              <w:rPr>
+                <w:rFonts w:ascii="Courier New" w:hAnsi="Courier New"/>
+                <w:sz w:val="20"/>
+              </w:rPr>
+              <w:t>&gt;</w:t>
+            </w:r>
+          </w:p>
+          <w:p>
+            <w:pPr>
+              <w:spacing w:after="0"/>
+              <w:ind w:firstLine="0"/>
+              <w:jc w:val="left"/>
+              <w:rPr>
+                <w:rFonts w:ascii="Courier New" w:hAnsi="Courier New"/>
+                <w:sz w:val="20"/>
+              </w:rPr>
+            </w:pPr>
+            <w:r>
+              <w:rPr>
+                <w:rFonts w:ascii="Courier New" w:hAnsi="Courier New"/>
+                <w:sz w:val="20"/>
+                <w:highlight w:val="lightGray"/>
+              </w:rPr>
+              <w:tab/>
+            </w:r>
+            <w:r>
+              <w:rPr>
+                <w:rFonts w:ascii="Courier New" w:hAnsi="Courier New"/>
+                <w:sz w:val="20"/>
+                <w:highlight w:val="lightGray"/>
+              </w:rPr>
+              <w:t>#include &lt;</w:t>
+            </w:r>
+            <w:proofErr w:type="spellStart"/>
+            <w:r>
+              <w:rPr>
+                <w:rFonts w:ascii="Courier New" w:hAnsi="Courier New"/>
+                <w:sz w:val="20"/>
+                <w:highlight w:val="lightGray"/>
+              </w:rPr>
+              <w:t>QCaString.h</w:t>
+            </w:r>
+            <w:proofErr w:type="spellEnd"/>
+            <w:r>
+              <w:rPr>
+                <w:rFonts w:ascii="Courier New" w:hAnsi="Courier New"/>
+                <w:sz w:val="20"/>
+                <w:highlight w:val="lightGray"/>
+              </w:rPr>
+              <w:t>&gt;</w:t>
+            </w:r>
+          </w:p>
+          <w:p>
+            <w:pPr>
+              <w:spacing w:after="0"/>
+              <w:ind w:firstLine="0"/>
+              <w:jc w:val="left"/>
+              <w:rPr>
+                <w:rFonts w:ascii="Courier New" w:hAnsi="Courier New"/>
+                <w:sz w:val="20"/>
+              </w:rPr>
+            </w:pPr>
+            <w:r>
+              <w:rPr>
+                <w:rFonts w:ascii="Courier New" w:hAnsi="Courier New"/>
+                <w:sz w:val="20"/>
+              </w:rPr>
+              <w:tab/>
+            </w:r>
+          </w:p>
+          <w:p>
+            <w:pPr>
+              <w:spacing w:after="0"/>
+              <w:ind w:firstLine="0"/>
+              <w:jc w:val="left"/>
+              <w:rPr>
+                <w:rFonts w:ascii="Courier New" w:hAnsi="Courier New"/>
+                <w:sz w:val="20"/>
+              </w:rPr>
+            </w:pPr>
+            <w:r>
+              <w:rPr>
+                <w:rFonts w:ascii="Courier New" w:hAnsi="Courier New"/>
+                <w:sz w:val="20"/>
+              </w:rPr>
+              <w:tab/>
+              <w:t xml:space="preserve">class test : public </w:t>
+            </w:r>
+            <w:proofErr w:type="spellStart"/>
+            <w:r>
+              <w:rPr>
+                <w:rFonts w:ascii="Courier New" w:hAnsi="Courier New"/>
+                <w:sz w:val="20"/>
+              </w:rPr>
+              <w:t>QObject</w:t>
+            </w:r>
+            <w:proofErr w:type="spellEnd"/>
+          </w:p>
+          <w:p>
+            <w:pPr>
+              <w:spacing w:after="0"/>
+              <w:ind w:firstLine="0"/>
+              <w:jc w:val="left"/>
+              <w:rPr>
+                <w:rFonts w:ascii="Courier New" w:hAnsi="Courier New"/>
+                <w:sz w:val="20"/>
+              </w:rPr>
+            </w:pPr>
+            <w:r>
+              <w:rPr>
+                <w:rFonts w:ascii="Courier New" w:hAnsi="Courier New"/>
+                <w:sz w:val="20"/>
+              </w:rPr>
+              <w:tab/>
+              <w:t>{</w:t>
+            </w:r>
+          </w:p>
+          <w:p>
+            <w:pPr>
+              <w:spacing w:after="0"/>
+              <w:ind w:firstLine="0"/>
+              <w:jc w:val="left"/>
+              <w:rPr>
+                <w:rFonts w:ascii="Courier New" w:hAnsi="Courier New"/>
+                <w:sz w:val="20"/>
+              </w:rPr>
+            </w:pPr>
+            <w:r>
+              <w:rPr>
+                <w:rFonts w:ascii="Courier New" w:hAnsi="Courier New"/>
+                <w:sz w:val="20"/>
+              </w:rPr>
+              <w:tab/>
+              <w:t xml:space="preserve">      Q_OBJECT</w:t>
+            </w:r>
+          </w:p>
+          <w:p>
+            <w:pPr>
+              <w:spacing w:after="0"/>
+              <w:ind w:firstLine="0"/>
+              <w:jc w:val="left"/>
+              <w:rPr>
+                <w:rFonts w:ascii="Courier New" w:hAnsi="Courier New"/>
+                <w:sz w:val="20"/>
+              </w:rPr>
+            </w:pPr>
+            <w:r>
+              <w:rPr>
+                <w:rFonts w:ascii="Courier New" w:hAnsi="Courier New"/>
+                <w:sz w:val="20"/>
+              </w:rPr>
+              <w:tab/>
+            </w:r>
+          </w:p>
+          <w:p>
+            <w:pPr>
+              <w:spacing w:after="0"/>
+              <w:ind w:firstLine="0"/>
+              <w:jc w:val="left"/>
+              <w:rPr>
+                <w:rFonts w:ascii="Courier New" w:hAnsi="Courier New"/>
+                <w:sz w:val="20"/>
+              </w:rPr>
+            </w:pPr>
+            <w:r>
+              <w:rPr>
+                <w:rFonts w:ascii="Courier New" w:hAnsi="Courier New"/>
+                <w:sz w:val="20"/>
+              </w:rPr>
+              <w:tab/>
+              <w:t>public:</w:t>
+            </w:r>
+          </w:p>
+          <w:p>
+            <w:pPr>
+              <w:spacing w:after="0"/>
+              <w:ind w:firstLine="0"/>
+              <w:jc w:val="left"/>
+              <w:rPr>
+                <w:rFonts w:ascii="Courier New" w:hAnsi="Courier New"/>
+                <w:sz w:val="20"/>
+              </w:rPr>
+            </w:pPr>
+            <w:r>
+              <w:rPr>
+                <w:rFonts w:ascii="Courier New" w:hAnsi="Courier New"/>
+                <w:sz w:val="20"/>
+              </w:rPr>
+              <w:tab/>
+              <w:t xml:space="preserve">    test() {</w:t>
+            </w:r>
+          </w:p>
+          <w:p>
+            <w:pPr>
+              <w:spacing w:after="0"/>
+              <w:ind w:firstLine="0"/>
+              <w:jc w:val="left"/>
+              <w:rPr>
+                <w:rFonts w:ascii="Courier New" w:hAnsi="Courier New"/>
+                <w:sz w:val="20"/>
+              </w:rPr>
+            </w:pPr>
+            <w:r>
+              <w:rPr>
+                <w:rFonts w:ascii="Courier New" w:hAnsi="Courier New"/>
+                <w:sz w:val="20"/>
+              </w:rPr>
+              <w:tab/>
+              <w:t xml:space="preserve">        stream = new </w:t>
+            </w:r>
+            <w:proofErr w:type="spellStart"/>
+            <w:r>
+              <w:rPr>
+                <w:rFonts w:ascii="Courier New" w:hAnsi="Courier New"/>
+                <w:sz w:val="20"/>
+              </w:rPr>
+              <w:t>QTextStream</w:t>
+            </w:r>
+            <w:proofErr w:type="spellEnd"/>
+            <w:r>
+              <w:rPr>
+                <w:rFonts w:ascii="Courier New" w:hAnsi="Courier New"/>
+                <w:sz w:val="20"/>
+              </w:rPr>
+              <w:t xml:space="preserve">( </w:t>
+            </w:r>
+            <w:proofErr w:type="spellStart"/>
+            <w:r>
+              <w:rPr>
+                <w:rFonts w:ascii="Courier New" w:hAnsi="Courier New"/>
+                <w:sz w:val="20"/>
+              </w:rPr>
+              <w:t>stdout</w:t>
+            </w:r>
+            <w:proofErr w:type="spellEnd"/>
+            <w:r>
+              <w:rPr>
+                <w:rFonts w:ascii="Courier New" w:hAnsi="Courier New"/>
+                <w:sz w:val="20"/>
+              </w:rPr>
+              <w:t xml:space="preserve"> );</w:t>
+            </w:r>
+          </w:p>
+          <w:p>
+            <w:pPr>
+              <w:spacing w:after="0"/>
+              <w:ind w:firstLine="0"/>
+              <w:jc w:val="left"/>
+              <w:rPr>
+                <w:rFonts w:ascii="Courier New" w:hAnsi="Courier New"/>
+                <w:sz w:val="20"/>
+              </w:rPr>
+            </w:pPr>
+            <w:r>
+              <w:rPr>
+                <w:rFonts w:ascii="Courier New" w:hAnsi="Courier New"/>
+                <w:sz w:val="20"/>
+              </w:rPr>
+              <w:tab/>
+            </w:r>
+          </w:p>
+          <w:p>
+            <w:pPr>
+              <w:spacing w:after="0"/>
+              <w:ind w:right="-1418" w:firstLine="0"/>
+              <w:jc w:val="left"/>
+              <w:rPr>
+                <w:rFonts w:ascii="Courier New" w:hAnsi="Courier New"/>
+                <w:sz w:val="20"/>
+                <w:highlight w:val="lightGray"/>
+              </w:rPr>
+            </w:pPr>
+            <w:r>
+              <w:rPr>
+                <w:rFonts w:ascii="Courier New" w:hAnsi="Courier New"/>
+                <w:sz w:val="20"/>
+                <w:highlight w:val="lightGray"/>
+              </w:rPr>
+              <w:tab/>
+              <w:t xml:space="preserve">        source = new </w:t>
+            </w:r>
+            <w:proofErr w:type="spellStart"/>
+            <w:r>
+              <w:rPr>
+                <w:rFonts w:ascii="Courier New" w:hAnsi="Courier New"/>
+                <w:sz w:val="20"/>
+                <w:highlight w:val="lightGray"/>
+              </w:rPr>
+              <w:t>QCaString</w:t>
+            </w:r>
+            <w:proofErr w:type="spellEnd"/>
+            <w:r>
+              <w:rPr>
+                <w:rFonts w:ascii="Courier New" w:hAnsi="Courier New"/>
+                <w:sz w:val="20"/>
+                <w:highlight w:val="lightGray"/>
+              </w:rPr>
+              <w:t>( "QT:A1", this, &amp;formatting, 1,</w:t>
+            </w:r>
+          </w:p>
+          <w:p>
+            <w:pPr>
+              <w:spacing w:after="0"/>
+              <w:ind w:right="-1418" w:firstLine="0"/>
+              <w:jc w:val="left"/>
+              <w:rPr>
+                <w:rFonts w:ascii="Courier New" w:hAnsi="Courier New"/>
+                <w:sz w:val="20"/>
+              </w:rPr>
+            </w:pPr>
+            <w:r>
+              <w:rPr>
+                <w:rFonts w:ascii="Courier New" w:hAnsi="Courier New"/>
+                <w:sz w:val="20"/>
+                <w:highlight w:val="lightGray"/>
+              </w:rPr>
+              <w:t xml:space="preserve">                                     </w:t>
+            </w:r>
+            <w:r>
+              <w:rPr>
+                <w:rFonts w:ascii="Courier New" w:hAnsi="Courier New"/>
+                <w:sz w:val="20"/>
+                <w:highlight w:val="lightGray"/>
+              </w:rPr>
+              <w:t xml:space="preserve"> &amp;messages );</w:t>
+            </w:r>
+          </w:p>
+          <w:p>
+            <w:pPr>
+              <w:spacing w:after="0"/>
+              <w:ind w:right="-1560" w:firstLine="0"/>
+              <w:jc w:val="left"/>
+              <w:rPr>
+                <w:rFonts w:ascii="Courier New" w:hAnsi="Courier New"/>
+                <w:sz w:val="20"/>
+                <w:highlight w:val="lightGray"/>
+              </w:rPr>
+            </w:pPr>
+            <w:r>
+              <w:rPr>
+                <w:rFonts w:ascii="Courier New" w:hAnsi="Courier New"/>
+                <w:sz w:val="20"/>
+                <w:highlight w:val="lightGray"/>
+              </w:rPr>
+              <w:tab/>
+              <w:t xml:space="preserve">  </w:t>
+            </w:r>
+            <w:r>
+              <w:rPr>
+                <w:rFonts w:ascii="Courier New" w:hAnsi="Courier New"/>
+                <w:sz w:val="20"/>
+                <w:highlight w:val="lightGray"/>
+              </w:rPr>
+              <w:t xml:space="preserve">      </w:t>
+            </w:r>
+            <w:proofErr w:type="spellStart"/>
+            <w:r>
+              <w:rPr>
+                <w:rFonts w:ascii="Courier New" w:hAnsi="Courier New"/>
+                <w:sz w:val="20"/>
+                <w:highlight w:val="lightGray"/>
+              </w:rPr>
+              <w:t>QObject</w:t>
+            </w:r>
+            <w:proofErr w:type="spellEnd"/>
+            <w:r>
+              <w:rPr>
+                <w:rFonts w:ascii="Courier New" w:hAnsi="Courier New"/>
+                <w:sz w:val="20"/>
+                <w:highlight w:val="lightGray"/>
+              </w:rPr>
+              <w:t>::connect( source,</w:t>
+            </w:r>
+          </w:p>
+          <w:p>
+            <w:pPr>
+              <w:spacing w:after="0"/>
+              <w:ind w:right="-1560" w:firstLine="0"/>
+              <w:jc w:val="left"/>
+              <w:rPr>
+                <w:rFonts w:ascii="Courier New" w:hAnsi="Courier New"/>
+                <w:sz w:val="20"/>
+                <w:highlight w:val="lightGray"/>
+              </w:rPr>
+            </w:pPr>
+            <w:r>
+              <w:rPr>
+                <w:rFonts w:ascii="Courier New" w:hAnsi="Courier New"/>
+                <w:sz w:val="20"/>
+                <w:highlight w:val="lightGray"/>
+              </w:rPr>
+              <w:t xml:space="preserve">                                </w:t>
+            </w:r>
+            <w:r>
+              <w:rPr>
+                <w:rFonts w:ascii="Courier New" w:hAnsi="Courier New"/>
+                <w:sz w:val="20"/>
+                <w:highlight w:val="lightGray"/>
+              </w:rPr>
+              <w:t xml:space="preserve">SIGNAL( </w:t>
+            </w:r>
+            <w:proofErr w:type="spellStart"/>
+            <w:r>
+              <w:rPr>
+                <w:rFonts w:ascii="Courier New" w:hAnsi="Courier New"/>
+                <w:sz w:val="20"/>
+                <w:highlight w:val="lightGray"/>
+              </w:rPr>
+              <w:t>stringChanged</w:t>
+            </w:r>
+            <w:proofErr w:type="spellEnd"/>
+            <w:r>
+              <w:rPr>
+                <w:rFonts w:ascii="Courier New" w:hAnsi="Courier New"/>
+                <w:sz w:val="20"/>
+                <w:highlight w:val="lightGray"/>
+              </w:rPr>
+              <w:t xml:space="preserve">( const </w:t>
+            </w:r>
+            <w:proofErr w:type="spellStart"/>
+            <w:r>
+              <w:rPr>
+                <w:rFonts w:ascii="Courier New" w:hAnsi="Courier New"/>
+                <w:sz w:val="20"/>
+                <w:highlight w:val="lightGray"/>
+              </w:rPr>
+              <w:t>QString</w:t>
+            </w:r>
+            <w:proofErr w:type="spellEnd"/>
+            <w:r>
+              <w:rPr>
+                <w:rFonts w:ascii="Courier New" w:hAnsi="Courier New"/>
+                <w:sz w:val="20"/>
+                <w:highlight w:val="lightGray"/>
+              </w:rPr>
+              <w:t>&amp; ) ),</w:t>
+            </w:r>
+          </w:p>
+          <w:p>
+            <w:pPr>
+              <w:spacing w:after="0"/>
+              <w:ind w:right="-1418" w:firstLine="0"/>
+              <w:jc w:val="left"/>
+              <w:rPr>
+                <w:rFonts w:ascii="Courier New" w:hAnsi="Courier New"/>
+                <w:sz w:val="20"/>
+                <w:highlight w:val="lightGray"/>
+              </w:rPr>
+            </w:pPr>
+            <w:r>
+              <w:rPr>
+                <w:rFonts w:ascii="Courier New" w:hAnsi="Courier New"/>
+                <w:sz w:val="20"/>
+                <w:highlight w:val="lightGray"/>
+              </w:rPr>
+              <w:t xml:space="preserve">      </w:t>
+            </w:r>
+            <w:r>
+              <w:rPr>
+                <w:rFonts w:ascii="Courier New" w:hAnsi="Courier New"/>
+                <w:sz w:val="20"/>
+                <w:highlight w:val="lightGray"/>
+              </w:rPr>
+              <w:t xml:space="preserve">                          this,</w:t>
+            </w:r>
+          </w:p>
+          <w:p>
+            <w:pPr>
+              <w:spacing w:after="0"/>
+              <w:ind w:right="-1418" w:firstLine="0"/>
+              <w:jc w:val="left"/>
+              <w:rPr>
+                <w:rFonts w:ascii="Courier New" w:hAnsi="Courier New"/>
+                <w:sz w:val="20"/>
+                <w:highlight w:val="lightGray"/>
+              </w:rPr>
+            </w:pPr>
+            <w:r>
+              <w:rPr>
+                <w:rFonts w:ascii="Courier New" w:hAnsi="Courier New"/>
+                <w:sz w:val="20"/>
+                <w:highlight w:val="lightGray"/>
+              </w:rPr>
+              <w:t xml:space="preserve">                                </w:t>
+            </w:r>
+            <w:r>
+              <w:rPr>
+                <w:rFonts w:ascii="Courier New" w:hAnsi="Courier New"/>
+                <w:sz w:val="20"/>
+                <w:highlight w:val="lightGray"/>
+              </w:rPr>
+              <w:t xml:space="preserve">SLOT( log( const </w:t>
+            </w:r>
+            <w:proofErr w:type="spellStart"/>
+            <w:r>
+              <w:rPr>
+                <w:rFonts w:ascii="Courier New" w:hAnsi="Courier New"/>
+                <w:sz w:val="20"/>
+                <w:highlight w:val="lightGray"/>
+              </w:rPr>
+              <w:t>QString</w:t>
+            </w:r>
+            <w:proofErr w:type="spellEnd"/>
+            <w:r>
+              <w:rPr>
+                <w:rFonts w:ascii="Courier New" w:hAnsi="Courier New"/>
+                <w:sz w:val="20"/>
+                <w:highlight w:val="lightGray"/>
+              </w:rPr>
+              <w:t xml:space="preserve"> &amp; ) ) );</w:t>
+            </w:r>
+          </w:p>
+          <w:p>
+            <w:pPr>
+              <w:spacing w:after="0"/>
+              <w:ind w:firstLine="0"/>
+              <w:jc w:val="left"/>
+              <w:rPr>
+                <w:rFonts w:ascii="Courier New" w:hAnsi="Courier New"/>
+                <w:sz w:val="20"/>
+              </w:rPr>
+            </w:pPr>
+            <w:r>
+              <w:rPr>
+                <w:rFonts w:ascii="Courier New" w:hAnsi="Courier New"/>
+                <w:sz w:val="20"/>
+                <w:highlight w:val="lightGray"/>
+              </w:rPr>
+              <w:tab/>
+              <w:t xml:space="preserve">        source-&gt;subscribe();</w:t>
+            </w:r>
+          </w:p>
+          <w:p>
+            <w:pPr>
+              <w:spacing w:after="0"/>
+              <w:ind w:firstLine="0"/>
+              <w:jc w:val="left"/>
+              <w:rPr>
+                <w:rFonts w:ascii="Courier New" w:hAnsi="Courier New"/>
+                <w:sz w:val="20"/>
+              </w:rPr>
+            </w:pPr>
+            <w:r>
+              <w:rPr>
+                <w:rFonts w:ascii="Courier New" w:hAnsi="Courier New"/>
+                <w:sz w:val="20"/>
+              </w:rPr>
+              <w:tab/>
+              <w:t xml:space="preserve">    }</w:t>
+            </w:r>
+          </w:p>
+          <w:p>
+            <w:pPr>
+              <w:spacing w:after="0"/>
+              <w:ind w:firstLine="0"/>
+              <w:jc w:val="left"/>
+              <w:rPr>
+                <w:rFonts w:ascii="Courier New" w:hAnsi="Courier New"/>
+                <w:sz w:val="20"/>
+              </w:rPr>
+            </w:pPr>
+            <w:r>
+              <w:rPr>
+                <w:rFonts w:ascii="Courier New" w:hAnsi="Courier New"/>
+                <w:sz w:val="20"/>
+              </w:rPr>
+              <w:tab/>
+            </w:r>
+          </w:p>
+          <w:p>
+            <w:pPr>
+              <w:spacing w:after="0"/>
+              <w:ind w:firstLine="0"/>
+              <w:jc w:val="left"/>
+              <w:rPr>
+                <w:rFonts w:ascii="Courier New" w:hAnsi="Courier New"/>
+                <w:sz w:val="20"/>
+              </w:rPr>
+            </w:pPr>
+            <w:r>
+              <w:rPr>
+                <w:rFonts w:ascii="Courier New" w:hAnsi="Courier New"/>
+                <w:sz w:val="20"/>
+              </w:rPr>
+              <w:tab/>
+              <w:t>private:</w:t>
+            </w:r>
+          </w:p>
+          <w:p>
+            <w:pPr>
+              <w:spacing w:after="0"/>
+              <w:ind w:firstLine="0"/>
+              <w:jc w:val="left"/>
+              <w:rPr>
+                <w:rFonts w:ascii="Courier New" w:hAnsi="Courier New"/>
+                <w:sz w:val="20"/>
+              </w:rPr>
+            </w:pPr>
+            <w:r>
+              <w:rPr>
+                <w:rFonts w:ascii="Courier New" w:hAnsi="Courier New"/>
+                <w:sz w:val="20"/>
+              </w:rPr>
+              <w:tab/>
+              <w:t xml:space="preserve">    </w:t>
+            </w:r>
+            <w:proofErr w:type="spellStart"/>
+            <w:r>
+              <w:rPr>
+                <w:rFonts w:ascii="Courier New" w:hAnsi="Courier New"/>
+                <w:sz w:val="20"/>
+              </w:rPr>
+              <w:t>QCaString</w:t>
+            </w:r>
+            <w:proofErr w:type="spellEnd"/>
+            <w:r>
+              <w:rPr>
+                <w:rFonts w:ascii="Courier New" w:hAnsi="Courier New"/>
+                <w:sz w:val="20"/>
+              </w:rPr>
+              <w:t>* source;</w:t>
+            </w:r>
+          </w:p>
+          <w:p>
+            <w:pPr>
+              <w:spacing w:after="0"/>
+              <w:ind w:firstLine="0"/>
+              <w:jc w:val="left"/>
+              <w:rPr>
+                <w:rFonts w:ascii="Courier New" w:hAnsi="Courier New"/>
+                <w:sz w:val="20"/>
+              </w:rPr>
+            </w:pPr>
+            <w:r>
+              <w:rPr>
+                <w:rFonts w:ascii="Courier New" w:hAnsi="Courier New"/>
+                <w:sz w:val="20"/>
+              </w:rPr>
+              <w:tab/>
+              <w:t xml:space="preserve">    </w:t>
+            </w:r>
+            <w:proofErr w:type="spellStart"/>
+            <w:r>
+              <w:rPr>
+                <w:rFonts w:ascii="Courier New" w:hAnsi="Courier New"/>
+                <w:sz w:val="20"/>
+              </w:rPr>
+              <w:t>UserMessage</w:t>
+            </w:r>
+            <w:proofErr w:type="spellEnd"/>
+            <w:r>
+              <w:rPr>
+                <w:rFonts w:ascii="Courier New" w:hAnsi="Courier New"/>
+                <w:sz w:val="20"/>
+              </w:rPr>
+              <w:t xml:space="preserve"> messages;</w:t>
+            </w:r>
+          </w:p>
+          <w:p>
+            <w:pPr>
+              <w:spacing w:after="0"/>
+              <w:ind w:firstLine="0"/>
+              <w:jc w:val="left"/>
+              <w:rPr>
+                <w:rFonts w:ascii="Courier New" w:hAnsi="Courier New"/>
+                <w:sz w:val="20"/>
+              </w:rPr>
+            </w:pPr>
+            <w:r>
+              <w:rPr>
+                <w:rFonts w:ascii="Courier New" w:hAnsi="Courier New"/>
+                <w:sz w:val="20"/>
+              </w:rPr>
+              <w:tab/>
+              <w:t xml:space="preserve">    </w:t>
+            </w:r>
+            <w:proofErr w:type="spellStart"/>
+            <w:r>
+              <w:rPr>
+                <w:rFonts w:ascii="Courier New" w:hAnsi="Courier New"/>
+                <w:sz w:val="20"/>
+              </w:rPr>
+              <w:t>QCaStringFormatting</w:t>
+            </w:r>
+            <w:proofErr w:type="spellEnd"/>
+            <w:r>
+              <w:rPr>
+                <w:rFonts w:ascii="Courier New" w:hAnsi="Courier New"/>
+                <w:sz w:val="20"/>
+              </w:rPr>
+              <w:t xml:space="preserve"> formatting;</w:t>
+            </w:r>
+          </w:p>
+          <w:p>
+            <w:pPr>
+              <w:spacing w:after="0"/>
+              <w:ind w:firstLine="0"/>
+              <w:jc w:val="left"/>
+              <w:rPr>
+                <w:rFonts w:ascii="Courier New" w:hAnsi="Courier New"/>
+                <w:sz w:val="20"/>
+              </w:rPr>
+            </w:pPr>
+            <w:r>
+              <w:rPr>
+                <w:rFonts w:ascii="Courier New" w:hAnsi="Courier New"/>
+                <w:sz w:val="20"/>
+              </w:rPr>
+              <w:tab/>
+              <w:t xml:space="preserve">    </w:t>
+            </w:r>
+            <w:proofErr w:type="spellStart"/>
+            <w:r>
+              <w:rPr>
+                <w:rFonts w:ascii="Courier New" w:hAnsi="Courier New"/>
+                <w:sz w:val="20"/>
+              </w:rPr>
+              <w:t>QTextStream</w:t>
+            </w:r>
+            <w:proofErr w:type="spellEnd"/>
+            <w:r>
+              <w:rPr>
+                <w:rFonts w:ascii="Courier New" w:hAnsi="Courier New"/>
+                <w:sz w:val="20"/>
+              </w:rPr>
+              <w:t>* stream;</w:t>
+            </w:r>
+          </w:p>
+          <w:p>
+            <w:pPr>
+              <w:spacing w:after="0"/>
+              <w:ind w:firstLine="0"/>
+              <w:jc w:val="left"/>
+              <w:rPr>
+                <w:rFonts w:ascii="Courier New" w:hAnsi="Courier New"/>
+                <w:sz w:val="20"/>
+              </w:rPr>
+            </w:pPr>
+            <w:r>
+              <w:rPr>
+                <w:rFonts w:ascii="Courier New" w:hAnsi="Courier New"/>
+                <w:sz w:val="20"/>
+              </w:rPr>
+              <w:tab/>
+            </w:r>
+          </w:p>
+          <w:p>
+            <w:pPr>
+              <w:spacing w:after="0"/>
+              <w:ind w:firstLine="0"/>
+              <w:jc w:val="left"/>
+              <w:rPr>
+                <w:rFonts w:ascii="Courier New" w:hAnsi="Courier New"/>
+                <w:sz w:val="20"/>
+                <w:highlight w:val="lightGray"/>
+              </w:rPr>
+            </w:pPr>
+            <w:r>
+              <w:rPr>
+                <w:rFonts w:ascii="Courier New" w:hAnsi="Courier New"/>
+                <w:sz w:val="20"/>
+                <w:highlight w:val="lightGray"/>
+              </w:rPr>
+              <w:tab/>
+              <w:t>private slots:</w:t>
+            </w:r>
+          </w:p>
+          <w:p>
+            <w:pPr>
+              <w:spacing w:after="0"/>
+              <w:ind w:firstLine="0"/>
+              <w:jc w:val="left"/>
+              <w:rPr>
+                <w:rFonts w:ascii="Courier New" w:hAnsi="Courier New"/>
+                <w:sz w:val="20"/>
+                <w:highlight w:val="lightGray"/>
+              </w:rPr>
+            </w:pPr>
+            <w:r>
+              <w:rPr>
+                <w:rFonts w:ascii="Courier New" w:hAnsi="Courier New"/>
+                <w:sz w:val="20"/>
+                <w:highlight w:val="lightGray"/>
+              </w:rPr>
+              <w:tab/>
+              <w:t xml:space="preserve">    void log( const </w:t>
+            </w:r>
+            <w:proofErr w:type="spellStart"/>
+            <w:r>
+              <w:rPr>
+                <w:rFonts w:ascii="Courier New" w:hAnsi="Courier New"/>
+                <w:sz w:val="20"/>
+                <w:highlight w:val="lightGray"/>
+              </w:rPr>
+              <w:t>QString</w:t>
+            </w:r>
+            <w:proofErr w:type="spellEnd"/>
+            <w:r>
+              <w:rPr>
+                <w:rFonts w:ascii="Courier New" w:hAnsi="Courier New"/>
+                <w:sz w:val="20"/>
+                <w:highlight w:val="lightGray"/>
+              </w:rPr>
+              <w:t xml:space="preserve"> &amp;data  ){</w:t>
+            </w:r>
+          </w:p>
+          <w:p>
+            <w:pPr>
+              <w:spacing w:after="0"/>
+              <w:ind w:firstLine="0"/>
+              <w:jc w:val="left"/>
+              <w:rPr>
+                <w:rFonts w:ascii="Courier New" w:hAnsi="Courier New"/>
+                <w:sz w:val="20"/>
+              </w:rPr>
+            </w:pPr>
+            <w:r>
+              <w:rPr>
+                <w:rFonts w:ascii="Courier New" w:hAnsi="Courier New"/>
+                <w:sz w:val="20"/>
+                <w:highlight w:val="lightGray"/>
+              </w:rPr>
+              <w:tab/>
+              <w:t xml:space="preserve">        *stream &lt;&lt; data &lt;&lt; "\n";</w:t>
+            </w:r>
+          </w:p>
+          <w:p>
+            <w:pPr>
+              <w:spacing w:after="0"/>
+              <w:ind w:firstLine="0"/>
+              <w:jc w:val="left"/>
+              <w:rPr>
+                <w:rFonts w:ascii="Courier New" w:hAnsi="Courier New"/>
+                <w:sz w:val="20"/>
+              </w:rPr>
+            </w:pPr>
+            <w:r>
+              <w:rPr>
+                <w:rFonts w:ascii="Courier New" w:hAnsi="Courier New"/>
+                <w:sz w:val="20"/>
+              </w:rPr>
+              <w:tab/>
+              <w:t xml:space="preserve">        stream-&gt;flush();</w:t>
+            </w:r>
+          </w:p>
+          <w:p>
+            <w:pPr>
+              <w:spacing w:after="0"/>
+              <w:ind w:firstLine="0"/>
+              <w:jc w:val="left"/>
+              <w:rPr>
+                <w:rFonts w:ascii="Courier New" w:hAnsi="Courier New"/>
+                <w:sz w:val="20"/>
+              </w:rPr>
+            </w:pPr>
+            <w:r>
+              <w:rPr>
+                <w:rFonts w:ascii="Courier New" w:hAnsi="Courier New"/>
+                <w:sz w:val="20"/>
+              </w:rPr>
+              <w:tab/>
+              <w:t xml:space="preserve">    }</w:t>
+            </w:r>
+          </w:p>
+          <w:p>
+            <w:pPr>
+              <w:spacing w:after="0"/>
+              <w:ind w:firstLine="0"/>
+              <w:jc w:val="left"/>
+              <w:rPr>
+                <w:rFonts w:ascii="Courier New" w:hAnsi="Courier New"/>
+                <w:sz w:val="20"/>
+              </w:rPr>
+            </w:pPr>
+            <w:r>
+              <w:rPr>
+                <w:rFonts w:ascii="Courier New" w:hAnsi="Courier New"/>
+                <w:sz w:val="20"/>
+              </w:rPr>
+              <w:tab/>
+              <w:t>};</w:t>
+            </w:r>
+          </w:p>
+          <w:p>
+            <w:pPr>
+              <w:ind w:firstLine="0"/>
+              <w:jc w:val="left"/>
+            </w:pPr>
+          </w:p>
+        </w:tc>
+      </w:tr>
+    </w:tbl>
+    <w:p>
+      <w:pPr>
+        <w:pStyle w:val="Caption"/>
+        <w:ind w:left="-284"/>
+      </w:pPr>
+      <w:bookmarkStart w:id="4" w:name="_Ref233704985"/>
+      <w:r>
+        <w:t xml:space="preserve">Figure </w:t>
+      </w:r>
+      <w:fldSimple w:instr=" SEQ Figure \* ARABIC ">
+        <w:r>
+          <w:rPr>
+            <w:noProof/>
+          </w:rPr>
+          <w:t>3</w:t>
+        </w:r>
+      </w:fldSimple>
+      <w:bookmarkEnd w:id="4"/>
+      <w:r>
+        <w:t>Sample code printing a value whenever a process variable updates</w:t>
+      </w:r>
+    </w:p>
+    <w:p>
+      <w:pPr>
+        <w:spacing w:after="0"/>
+        <w:ind w:firstLine="0"/>
+        <w:jc w:val="left"/>
+        <w:rPr>
+          <w:rFonts w:ascii="Courier New" w:hAnsi="Courier New"/>
+          <w:sz w:val="20"/>
+        </w:rPr>
+      </w:pPr>
+    </w:p>
+    <w:p>
+      <w:pPr>
+        <w:pStyle w:val="Heading2"/>
+        <w:jc w:val="left"/>
+      </w:pPr>
+      <w:r>
+        <w:t xml:space="preserve">EPICS aware graphical widgets – </w:t>
+      </w:r>
+      <w:proofErr w:type="spellStart"/>
+      <w:r>
+        <w:t>QCaLabel</w:t>
+      </w:r>
+      <w:proofErr w:type="spellEnd"/>
+      <w:r>
+        <w:t>, etc</w:t>
+      </w:r>
+    </w:p>
+    <w:p>
+      <w:pPr>
+        <w:jc w:val="left"/>
+      </w:pPr>
+      <w:r>
+        <w:t xml:space="preserve">The classes </w:t>
+      </w:r>
+      <w:proofErr w:type="spellStart"/>
+      <w:r>
+        <w:t>QCaLabel</w:t>
+      </w:r>
+      <w:proofErr w:type="spellEnd"/>
+      <w:r>
+        <w:t xml:space="preserve">, </w:t>
+      </w:r>
+      <w:proofErr w:type="spellStart"/>
+      <w:r>
+        <w:t>QCaLineEdit</w:t>
+      </w:r>
+      <w:proofErr w:type="spellEnd"/>
+      <w:r>
+        <w:t xml:space="preserve">, </w:t>
+      </w:r>
+      <w:proofErr w:type="spellStart"/>
+      <w:r>
+        <w:t>QCaPushButton</w:t>
+      </w:r>
+      <w:proofErr w:type="spellEnd"/>
+      <w:r>
+        <w:t xml:space="preserve">, </w:t>
+      </w:r>
+      <w:proofErr w:type="spellStart"/>
+      <w:r>
+        <w:t>QCaShape</w:t>
+      </w:r>
+      <w:proofErr w:type="spellEnd"/>
+      <w:r>
+        <w:t xml:space="preserve">, </w:t>
+      </w:r>
+      <w:proofErr w:type="spellStart"/>
+      <w:r>
+        <w:t>QCaSlider</w:t>
+      </w:r>
+      <w:proofErr w:type="spellEnd"/>
+      <w:r>
+        <w:t xml:space="preserve">, and </w:t>
+      </w:r>
+      <w:proofErr w:type="spellStart"/>
+      <w:r>
+        <w:t>QCaSpinBox</w:t>
+      </w:r>
+      <w:proofErr w:type="spellEnd"/>
+      <w:r>
+        <w:t xml:space="preserve"> allow an application to add graphical objects to a user interface that </w:t>
+      </w:r>
+      <w:r>
+        <w:t xml:space="preserve">are EPICS aware. That is, they </w:t>
+      </w:r>
+      <w:r>
+        <w:t>interact directly with EPICS data. The application sets up the EPICS process variable name</w:t>
+      </w:r>
+      <w:r>
+        <w:t xml:space="preserve"> and other parameters that define how the widget interacts with EPICS data. The application does not have to handle EPICS data or </w:t>
+      </w:r>
+      <w:r>
+        <w:t>any aspect of the CA interface.</w:t>
+      </w:r>
+    </w:p>
+    <w:p>
+      <w:pPr>
+        <w:jc w:val="left"/>
+      </w:pPr>
+      <w:r>
+        <w:t xml:space="preserve">The application may supply the </w:t>
+      </w:r>
+      <w:r>
+        <w:t xml:space="preserve">EPICS aware </w:t>
+      </w:r>
+      <w:r>
+        <w:t>widget</w:t>
+      </w:r>
+      <w:r>
+        <w:t>s</w:t>
+      </w:r>
+      <w:r>
+        <w:t xml:space="preserve"> with an object that the widget</w:t>
+      </w:r>
+      <w:r>
+        <w:t>s</w:t>
+      </w:r>
+      <w:r>
+        <w:t xml:space="preserve"> can </w:t>
+      </w:r>
+      <w:r>
+        <w:t>send Qt signals to, including error and status messages signals.</w:t>
+      </w:r>
+    </w:p>
+    <w:p>
+      <w:pPr>
+        <w:jc w:val="left"/>
+      </w:pPr>
+      <w:r>
+        <w:lastRenderedPageBreak/>
+        <w:t xml:space="preserve">Code in </w:t>
+      </w:r>
+      <w:r>
+        <w:fldChar w:fldCharType="begin"/>
+      </w:r>
+      <w:r>
+        <w:instrText xml:space="preserve"> REF _Ref233705139 \h </w:instrText>
+      </w:r>
+      <w:r>
+        <w:fldChar w:fldCharType="separate"/>
+      </w:r>
+      <w:r>
+        <w:t xml:space="preserve">Figure </w:t>
+      </w:r>
+      <w:r>
+        <w:rPr>
+          <w:noProof/>
+        </w:rPr>
+        <w:t>4</w:t>
+      </w:r>
+      <w:r>
+        <w:fldChar w:fldCharType="end"/>
+      </w:r>
+      <w:r>
+        <w:t xml:space="preserve"> demonstrates the creation of a label displaying data from an EPICS process variable and a slider writing to that process variable. </w:t>
+      </w:r>
+      <w:r>
+        <w:fldChar w:fldCharType="begin"/>
+      </w:r>
+      <w:r>
+        <w:instrText xml:space="preserve"> REF _Ref233705490 \h </w:instrText>
+      </w:r>
+      <w:r>
+        <w:fldChar w:fldCharType="separate"/>
+      </w:r>
+      <w:r>
+        <w:t xml:space="preserve">Figure </w:t>
+      </w:r>
+      <w:r>
+        <w:rPr>
+          <w:noProof/>
+        </w:rPr>
+        <w:t>5</w:t>
+      </w:r>
+      <w:r>
+        <w:fldChar w:fldCharType="end"/>
+      </w:r>
+      <w:r>
+        <w:t xml:space="preserve"> shows the resultant GUI.</w:t>
       </w:r>
     </w:p>
     <w:tbl>
@@ -2241,1040 +3421,37 @@
           <w:p>
             <w:pPr>
               <w:spacing w:after="0"/>
-              <w:ind w:firstLine="0"/>
-              <w:jc w:val="left"/>
-              <w:rPr>
-                <w:rFonts w:ascii="Courier New" w:hAnsi="Courier New"/>
-                <w:sz w:val="20"/>
-              </w:rPr>
-            </w:pPr>
-            <w:r>
-              <w:rPr>
-                <w:rFonts w:ascii="Courier New" w:hAnsi="Courier New"/>
-                <w:sz w:val="20"/>
-              </w:rPr>
-              <w:tab/>
-              <w:t>#include &lt;</w:t>
-            </w:r>
-            <w:proofErr w:type="spellStart"/>
-            <w:r>
-              <w:rPr>
-                <w:rFonts w:ascii="Courier New" w:hAnsi="Courier New"/>
-                <w:sz w:val="20"/>
-              </w:rPr>
-              <w:t>QObject</w:t>
-            </w:r>
-            <w:proofErr w:type="spellEnd"/>
-            <w:r>
-              <w:rPr>
-                <w:rFonts w:ascii="Courier New" w:hAnsi="Courier New"/>
-                <w:sz w:val="20"/>
-              </w:rPr>
-              <w:t>&gt;</w:t>
-            </w:r>
-          </w:p>
-          <w:p>
-            <w:pPr>
-              <w:spacing w:after="0"/>
-              <w:ind w:firstLine="0"/>
-              <w:jc w:val="left"/>
-              <w:rPr>
-                <w:rFonts w:ascii="Courier New" w:hAnsi="Courier New"/>
-                <w:sz w:val="20"/>
-              </w:rPr>
-            </w:pPr>
-            <w:r>
-              <w:rPr>
-                <w:rFonts w:ascii="Courier New" w:hAnsi="Courier New"/>
-                <w:sz w:val="20"/>
-                <w:highlight w:val="lightGray"/>
-              </w:rPr>
-              <w:tab/>
-            </w:r>
-            <w:r>
-              <w:rPr>
-                <w:rFonts w:ascii="Courier New" w:hAnsi="Courier New"/>
-                <w:sz w:val="20"/>
-                <w:highlight w:val="lightGray"/>
-              </w:rPr>
-              <w:t>#include &lt;</w:t>
-            </w:r>
-            <w:proofErr w:type="spellStart"/>
-            <w:r>
-              <w:rPr>
-                <w:rFonts w:ascii="Courier New" w:hAnsi="Courier New"/>
-                <w:sz w:val="20"/>
-                <w:highlight w:val="lightGray"/>
-              </w:rPr>
-              <w:t>QCaString.h</w:t>
-            </w:r>
-            <w:proofErr w:type="spellEnd"/>
-            <w:r>
-              <w:rPr>
-                <w:rFonts w:ascii="Courier New" w:hAnsi="Courier New"/>
-                <w:sz w:val="20"/>
-                <w:highlight w:val="lightGray"/>
-              </w:rPr>
-              <w:t>&gt;</w:t>
-            </w:r>
-          </w:p>
-          <w:p>
-            <w:pPr>
-              <w:spacing w:after="0"/>
-              <w:ind w:firstLine="0"/>
-              <w:jc w:val="left"/>
-              <w:rPr>
-                <w:rFonts w:ascii="Courier New" w:hAnsi="Courier New"/>
-                <w:sz w:val="20"/>
-              </w:rPr>
-            </w:pPr>
-            <w:r>
-              <w:rPr>
-                <w:rFonts w:ascii="Courier New" w:hAnsi="Courier New"/>
-                <w:sz w:val="20"/>
-              </w:rPr>
-              <w:tab/>
-            </w:r>
-          </w:p>
-          <w:p>
-            <w:pPr>
-              <w:spacing w:after="0"/>
-              <w:ind w:firstLine="0"/>
-              <w:jc w:val="left"/>
-              <w:rPr>
-                <w:rFonts w:ascii="Courier New" w:hAnsi="Courier New"/>
-                <w:sz w:val="20"/>
-              </w:rPr>
-            </w:pPr>
-            <w:r>
-              <w:rPr>
-                <w:rFonts w:ascii="Courier New" w:hAnsi="Courier New"/>
-                <w:sz w:val="20"/>
-              </w:rPr>
-              <w:tab/>
-              <w:t xml:space="preserve">class test : public </w:t>
-            </w:r>
-            <w:proofErr w:type="spellStart"/>
-            <w:r>
-              <w:rPr>
-                <w:rFonts w:ascii="Courier New" w:hAnsi="Courier New"/>
-                <w:sz w:val="20"/>
-              </w:rPr>
-              <w:t>QObject</w:t>
-            </w:r>
-            <w:proofErr w:type="spellEnd"/>
-          </w:p>
-          <w:p>
-            <w:pPr>
-              <w:spacing w:after="0"/>
-              <w:ind w:firstLine="0"/>
-              <w:jc w:val="left"/>
-              <w:rPr>
-                <w:rFonts w:ascii="Courier New" w:hAnsi="Courier New"/>
-                <w:sz w:val="20"/>
-              </w:rPr>
-            </w:pPr>
-            <w:r>
-              <w:rPr>
-                <w:rFonts w:ascii="Courier New" w:hAnsi="Courier New"/>
-                <w:sz w:val="20"/>
-              </w:rPr>
-              <w:tab/>
-              <w:t>{</w:t>
-            </w:r>
-          </w:p>
-          <w:p>
-            <w:pPr>
-              <w:spacing w:after="0"/>
-              <w:ind w:firstLine="0"/>
-              <w:jc w:val="left"/>
-              <w:rPr>
-                <w:rFonts w:ascii="Courier New" w:hAnsi="Courier New"/>
-                <w:sz w:val="20"/>
-              </w:rPr>
-            </w:pPr>
-            <w:r>
-              <w:rPr>
-                <w:rFonts w:ascii="Courier New" w:hAnsi="Courier New"/>
-                <w:sz w:val="20"/>
-              </w:rPr>
-              <w:tab/>
-              <w:t xml:space="preserve">      Q_OBJECT</w:t>
-            </w:r>
-          </w:p>
-          <w:p>
-            <w:pPr>
-              <w:spacing w:after="0"/>
-              <w:ind w:firstLine="0"/>
-              <w:jc w:val="left"/>
-              <w:rPr>
-                <w:rFonts w:ascii="Courier New" w:hAnsi="Courier New"/>
-                <w:sz w:val="20"/>
-              </w:rPr>
-            </w:pPr>
-            <w:r>
-              <w:rPr>
-                <w:rFonts w:ascii="Courier New" w:hAnsi="Courier New"/>
-                <w:sz w:val="20"/>
-              </w:rPr>
-              <w:tab/>
-            </w:r>
-          </w:p>
-          <w:p>
-            <w:pPr>
-              <w:spacing w:after="0"/>
-              <w:ind w:firstLine="0"/>
-              <w:jc w:val="left"/>
-              <w:rPr>
-                <w:rFonts w:ascii="Courier New" w:hAnsi="Courier New"/>
-                <w:sz w:val="20"/>
-              </w:rPr>
-            </w:pPr>
-            <w:r>
-              <w:rPr>
-                <w:rFonts w:ascii="Courier New" w:hAnsi="Courier New"/>
-                <w:sz w:val="20"/>
-              </w:rPr>
-              <w:tab/>
-              <w:t>public:</w:t>
-            </w:r>
-          </w:p>
-          <w:p>
-            <w:pPr>
-              <w:spacing w:after="0"/>
-              <w:ind w:firstLine="0"/>
-              <w:jc w:val="left"/>
-              <w:rPr>
-                <w:rFonts w:ascii="Courier New" w:hAnsi="Courier New"/>
-                <w:sz w:val="20"/>
-              </w:rPr>
-            </w:pPr>
-            <w:r>
-              <w:rPr>
-                <w:rFonts w:ascii="Courier New" w:hAnsi="Courier New"/>
-                <w:sz w:val="20"/>
-              </w:rPr>
-              <w:tab/>
-              <w:t xml:space="preserve">    test() {</w:t>
-            </w:r>
-          </w:p>
-          <w:p>
-            <w:pPr>
-              <w:spacing w:after="0"/>
-              <w:ind w:firstLine="0"/>
-              <w:jc w:val="left"/>
-              <w:rPr>
-                <w:rFonts w:ascii="Courier New" w:hAnsi="Courier New"/>
-                <w:sz w:val="20"/>
-              </w:rPr>
-            </w:pPr>
-            <w:r>
-              <w:rPr>
-                <w:rFonts w:ascii="Courier New" w:hAnsi="Courier New"/>
-                <w:sz w:val="20"/>
-              </w:rPr>
-              <w:tab/>
-              <w:t xml:space="preserve">        stream = new </w:t>
-            </w:r>
-            <w:proofErr w:type="spellStart"/>
-            <w:r>
-              <w:rPr>
-                <w:rFonts w:ascii="Courier New" w:hAnsi="Courier New"/>
-                <w:sz w:val="20"/>
-              </w:rPr>
-              <w:t>QTextStream</w:t>
-            </w:r>
-            <w:proofErr w:type="spellEnd"/>
-            <w:r>
-              <w:rPr>
-                <w:rFonts w:ascii="Courier New" w:hAnsi="Courier New"/>
-                <w:sz w:val="20"/>
-              </w:rPr>
-              <w:t xml:space="preserve">( </w:t>
-            </w:r>
-            <w:proofErr w:type="spellStart"/>
-            <w:r>
-              <w:rPr>
-                <w:rFonts w:ascii="Courier New" w:hAnsi="Courier New"/>
-                <w:sz w:val="20"/>
-              </w:rPr>
-              <w:t>stdout</w:t>
-            </w:r>
-            <w:proofErr w:type="spellEnd"/>
-            <w:r>
-              <w:rPr>
-                <w:rFonts w:ascii="Courier New" w:hAnsi="Courier New"/>
-                <w:sz w:val="20"/>
-              </w:rPr>
-              <w:t xml:space="preserve"> );</w:t>
-            </w:r>
-          </w:p>
-          <w:p>
-            <w:pPr>
-              <w:spacing w:after="0"/>
-              <w:ind w:firstLine="0"/>
-              <w:jc w:val="left"/>
-              <w:rPr>
-                <w:rFonts w:ascii="Courier New" w:hAnsi="Courier New"/>
-                <w:sz w:val="20"/>
-              </w:rPr>
-            </w:pPr>
-            <w:r>
-              <w:rPr>
-                <w:rFonts w:ascii="Courier New" w:hAnsi="Courier New"/>
-                <w:sz w:val="20"/>
-              </w:rPr>
-              <w:tab/>
-            </w:r>
-          </w:p>
-          <w:p>
-            <w:pPr>
-              <w:spacing w:after="0"/>
-              <w:ind w:right="-1418" w:firstLine="0"/>
-              <w:jc w:val="left"/>
-              <w:rPr>
-                <w:rFonts w:ascii="Courier New" w:hAnsi="Courier New"/>
-                <w:sz w:val="20"/>
-              </w:rPr>
-            </w:pPr>
-            <w:r>
-              <w:rPr>
-                <w:rFonts w:ascii="Courier New" w:hAnsi="Courier New"/>
-                <w:sz w:val="20"/>
-                <w:highlight w:val="lightGray"/>
-              </w:rPr>
-              <w:tab/>
-              <w:t xml:space="preserve">        source = new </w:t>
-            </w:r>
-            <w:proofErr w:type="spellStart"/>
-            <w:r>
-              <w:rPr>
-                <w:rFonts w:ascii="Courier New" w:hAnsi="Courier New"/>
-                <w:sz w:val="20"/>
-                <w:highlight w:val="lightGray"/>
-              </w:rPr>
-              <w:t>QCaString</w:t>
-            </w:r>
-            <w:proofErr w:type="spellEnd"/>
-            <w:r>
-              <w:rPr>
-                <w:rFonts w:ascii="Courier New" w:hAnsi="Courier New"/>
-                <w:sz w:val="20"/>
-                <w:highlight w:val="lightGray"/>
-              </w:rPr>
-              <w:t>( "QT:A1", this, &amp;formatting, 1, &amp;messages );</w:t>
-            </w:r>
-          </w:p>
-          <w:p>
-            <w:pPr>
-              <w:spacing w:after="0"/>
-              <w:ind w:right="-1560" w:firstLine="0"/>
-              <w:jc w:val="left"/>
-              <w:rPr>
-                <w:rFonts w:ascii="Courier New" w:hAnsi="Courier New"/>
-                <w:sz w:val="20"/>
-                <w:highlight w:val="lightGray"/>
-              </w:rPr>
-            </w:pPr>
-            <w:r>
-              <w:rPr>
-                <w:rFonts w:ascii="Courier New" w:hAnsi="Courier New"/>
-                <w:sz w:val="20"/>
-                <w:highlight w:val="lightGray"/>
-              </w:rPr>
-              <w:tab/>
-              <w:t xml:space="preserve">        </w:t>
-            </w:r>
-            <w:proofErr w:type="spellStart"/>
-            <w:r>
-              <w:rPr>
-                <w:rFonts w:ascii="Courier New" w:hAnsi="Courier New"/>
-                <w:sz w:val="20"/>
-                <w:highlight w:val="lightGray"/>
-              </w:rPr>
-              <w:t>QObject::connect</w:t>
-            </w:r>
-            <w:proofErr w:type="spellEnd"/>
-            <w:r>
-              <w:rPr>
-                <w:rFonts w:ascii="Courier New" w:hAnsi="Courier New"/>
-                <w:sz w:val="20"/>
-                <w:highlight w:val="lightGray"/>
-              </w:rPr>
-              <w:t xml:space="preserve">( source, SIGNAL( </w:t>
-            </w:r>
-            <w:proofErr w:type="spellStart"/>
-            <w:r>
-              <w:rPr>
-                <w:rFonts w:ascii="Courier New" w:hAnsi="Courier New"/>
-                <w:sz w:val="20"/>
-                <w:highlight w:val="lightGray"/>
-              </w:rPr>
-              <w:t>stringChanged</w:t>
-            </w:r>
-            <w:proofErr w:type="spellEnd"/>
-            <w:r>
-              <w:rPr>
-                <w:rFonts w:ascii="Courier New" w:hAnsi="Courier New"/>
-                <w:sz w:val="20"/>
-                <w:highlight w:val="lightGray"/>
-              </w:rPr>
-              <w:t xml:space="preserve">( const </w:t>
-            </w:r>
-            <w:proofErr w:type="spellStart"/>
-            <w:r>
-              <w:rPr>
-                <w:rFonts w:ascii="Courier New" w:hAnsi="Courier New"/>
-                <w:sz w:val="20"/>
-                <w:highlight w:val="lightGray"/>
-              </w:rPr>
-              <w:t>QString</w:t>
-            </w:r>
-            <w:proofErr w:type="spellEnd"/>
-            <w:r>
-              <w:rPr>
-                <w:rFonts w:ascii="Courier New" w:hAnsi="Courier New"/>
-                <w:sz w:val="20"/>
-                <w:highlight w:val="lightGray"/>
-              </w:rPr>
-              <w:t>&amp; ) ),</w:t>
-            </w:r>
-          </w:p>
-          <w:p>
-            <w:pPr>
-              <w:spacing w:after="0"/>
-              <w:ind w:right="-1418" w:firstLine="0"/>
-              <w:jc w:val="left"/>
-              <w:rPr>
-                <w:rFonts w:ascii="Courier New" w:hAnsi="Courier New"/>
-                <w:sz w:val="20"/>
-                <w:highlight w:val="lightGray"/>
-              </w:rPr>
-            </w:pPr>
-            <w:r>
-              <w:rPr>
-                <w:rFonts w:ascii="Courier New" w:hAnsi="Courier New"/>
-                <w:sz w:val="20"/>
-                <w:highlight w:val="lightGray"/>
-              </w:rPr>
-              <w:t xml:space="preserve">                                this, SLOT( log( const </w:t>
-            </w:r>
-            <w:proofErr w:type="spellStart"/>
-            <w:r>
-              <w:rPr>
-                <w:rFonts w:ascii="Courier New" w:hAnsi="Courier New"/>
-                <w:sz w:val="20"/>
-                <w:highlight w:val="lightGray"/>
-              </w:rPr>
-              <w:t>QString</w:t>
-            </w:r>
-            <w:proofErr w:type="spellEnd"/>
-            <w:r>
-              <w:rPr>
-                <w:rFonts w:ascii="Courier New" w:hAnsi="Courier New"/>
-                <w:sz w:val="20"/>
-                <w:highlight w:val="lightGray"/>
-              </w:rPr>
-              <w:t xml:space="preserve"> &amp; ) ) );</w:t>
-            </w:r>
-          </w:p>
-          <w:p>
-            <w:pPr>
-              <w:spacing w:after="0"/>
-              <w:ind w:firstLine="0"/>
-              <w:jc w:val="left"/>
-              <w:rPr>
-                <w:rFonts w:ascii="Courier New" w:hAnsi="Courier New"/>
-                <w:sz w:val="20"/>
-              </w:rPr>
-            </w:pPr>
-            <w:r>
-              <w:rPr>
-                <w:rFonts w:ascii="Courier New" w:hAnsi="Courier New"/>
-                <w:sz w:val="20"/>
-                <w:highlight w:val="lightGray"/>
-              </w:rPr>
-              <w:tab/>
-              <w:t xml:space="preserve">        source-&gt;subscribe();</w:t>
-            </w:r>
-          </w:p>
-          <w:p>
-            <w:pPr>
-              <w:spacing w:after="0"/>
-              <w:ind w:firstLine="0"/>
-              <w:jc w:val="left"/>
-              <w:rPr>
-                <w:rFonts w:ascii="Courier New" w:hAnsi="Courier New"/>
-                <w:sz w:val="20"/>
-              </w:rPr>
-            </w:pPr>
-            <w:r>
-              <w:rPr>
-                <w:rFonts w:ascii="Courier New" w:hAnsi="Courier New"/>
-                <w:sz w:val="20"/>
-              </w:rPr>
-              <w:tab/>
-              <w:t xml:space="preserve">    }</w:t>
-            </w:r>
-          </w:p>
-          <w:p>
-            <w:pPr>
-              <w:spacing w:after="0"/>
-              <w:ind w:firstLine="0"/>
-              <w:jc w:val="left"/>
-              <w:rPr>
-                <w:rFonts w:ascii="Courier New" w:hAnsi="Courier New"/>
-                <w:sz w:val="20"/>
-              </w:rPr>
-            </w:pPr>
-            <w:r>
-              <w:rPr>
-                <w:rFonts w:ascii="Courier New" w:hAnsi="Courier New"/>
-                <w:sz w:val="20"/>
-              </w:rPr>
-              <w:tab/>
-            </w:r>
-          </w:p>
-          <w:p>
-            <w:pPr>
-              <w:spacing w:after="0"/>
-              <w:ind w:firstLine="0"/>
-              <w:jc w:val="left"/>
-              <w:rPr>
-                <w:rFonts w:ascii="Courier New" w:hAnsi="Courier New"/>
-                <w:sz w:val="20"/>
-              </w:rPr>
-            </w:pPr>
-            <w:r>
-              <w:rPr>
-                <w:rFonts w:ascii="Courier New" w:hAnsi="Courier New"/>
-                <w:sz w:val="20"/>
-              </w:rPr>
-              <w:tab/>
-              <w:t>private:</w:t>
-            </w:r>
-          </w:p>
-          <w:p>
-            <w:pPr>
-              <w:spacing w:after="0"/>
-              <w:ind w:firstLine="0"/>
-              <w:jc w:val="left"/>
-              <w:rPr>
-                <w:rFonts w:ascii="Courier New" w:hAnsi="Courier New"/>
-                <w:sz w:val="20"/>
-              </w:rPr>
-            </w:pPr>
-            <w:r>
-              <w:rPr>
-                <w:rFonts w:ascii="Courier New" w:hAnsi="Courier New"/>
-                <w:sz w:val="20"/>
-              </w:rPr>
-              <w:tab/>
-              <w:t xml:space="preserve">    </w:t>
-            </w:r>
-            <w:proofErr w:type="spellStart"/>
-            <w:r>
-              <w:rPr>
-                <w:rFonts w:ascii="Courier New" w:hAnsi="Courier New"/>
-                <w:sz w:val="20"/>
-              </w:rPr>
-              <w:t>QCaString</w:t>
-            </w:r>
-            <w:proofErr w:type="spellEnd"/>
-            <w:r>
-              <w:rPr>
-                <w:rFonts w:ascii="Courier New" w:hAnsi="Courier New"/>
-                <w:sz w:val="20"/>
-              </w:rPr>
-              <w:t>* source;</w:t>
-            </w:r>
-          </w:p>
-          <w:p>
-            <w:pPr>
-              <w:spacing w:after="0"/>
-              <w:ind w:firstLine="0"/>
-              <w:jc w:val="left"/>
-              <w:rPr>
-                <w:rFonts w:ascii="Courier New" w:hAnsi="Courier New"/>
-                <w:sz w:val="20"/>
-              </w:rPr>
-            </w:pPr>
-            <w:r>
-              <w:rPr>
-                <w:rFonts w:ascii="Courier New" w:hAnsi="Courier New"/>
-                <w:sz w:val="20"/>
-              </w:rPr>
-              <w:tab/>
-              <w:t xml:space="preserve">    </w:t>
-            </w:r>
-            <w:proofErr w:type="spellStart"/>
-            <w:r>
-              <w:rPr>
-                <w:rFonts w:ascii="Courier New" w:hAnsi="Courier New"/>
-                <w:sz w:val="20"/>
-              </w:rPr>
-              <w:t>UserMessage</w:t>
-            </w:r>
-            <w:proofErr w:type="spellEnd"/>
-            <w:r>
-              <w:rPr>
-                <w:rFonts w:ascii="Courier New" w:hAnsi="Courier New"/>
-                <w:sz w:val="20"/>
-              </w:rPr>
-              <w:t xml:space="preserve"> messages;</w:t>
-            </w:r>
-          </w:p>
-          <w:p>
-            <w:pPr>
-              <w:spacing w:after="0"/>
-              <w:ind w:firstLine="0"/>
-              <w:jc w:val="left"/>
-              <w:rPr>
-                <w:rFonts w:ascii="Courier New" w:hAnsi="Courier New"/>
-                <w:sz w:val="20"/>
-              </w:rPr>
-            </w:pPr>
-            <w:r>
-              <w:rPr>
-                <w:rFonts w:ascii="Courier New" w:hAnsi="Courier New"/>
-                <w:sz w:val="20"/>
-              </w:rPr>
-              <w:tab/>
-              <w:t xml:space="preserve">    </w:t>
-            </w:r>
-            <w:proofErr w:type="spellStart"/>
-            <w:r>
-              <w:rPr>
-                <w:rFonts w:ascii="Courier New" w:hAnsi="Courier New"/>
-                <w:sz w:val="20"/>
-              </w:rPr>
-              <w:t>QCaStringFormatting</w:t>
-            </w:r>
-            <w:proofErr w:type="spellEnd"/>
-            <w:r>
-              <w:rPr>
-                <w:rFonts w:ascii="Courier New" w:hAnsi="Courier New"/>
-                <w:sz w:val="20"/>
-              </w:rPr>
-              <w:t xml:space="preserve"> formatting;</w:t>
-            </w:r>
-          </w:p>
-          <w:p>
-            <w:pPr>
-              <w:spacing w:after="0"/>
-              <w:ind w:firstLine="0"/>
-              <w:jc w:val="left"/>
-              <w:rPr>
-                <w:rFonts w:ascii="Courier New" w:hAnsi="Courier New"/>
-                <w:sz w:val="20"/>
-              </w:rPr>
-            </w:pPr>
-            <w:r>
-              <w:rPr>
-                <w:rFonts w:ascii="Courier New" w:hAnsi="Courier New"/>
-                <w:sz w:val="20"/>
-              </w:rPr>
-              <w:tab/>
-              <w:t xml:space="preserve">    </w:t>
-            </w:r>
-            <w:proofErr w:type="spellStart"/>
-            <w:r>
-              <w:rPr>
-                <w:rFonts w:ascii="Courier New" w:hAnsi="Courier New"/>
-                <w:sz w:val="20"/>
-              </w:rPr>
-              <w:t>QTextStream</w:t>
-            </w:r>
-            <w:proofErr w:type="spellEnd"/>
-            <w:r>
-              <w:rPr>
-                <w:rFonts w:ascii="Courier New" w:hAnsi="Courier New"/>
-                <w:sz w:val="20"/>
-              </w:rPr>
-              <w:t>* stream;</w:t>
-            </w:r>
-          </w:p>
-          <w:p>
-            <w:pPr>
-              <w:spacing w:after="0"/>
-              <w:ind w:firstLine="0"/>
-              <w:jc w:val="left"/>
-              <w:rPr>
-                <w:rFonts w:ascii="Courier New" w:hAnsi="Courier New"/>
-                <w:sz w:val="20"/>
-              </w:rPr>
-            </w:pPr>
-            <w:r>
-              <w:rPr>
-                <w:rFonts w:ascii="Courier New" w:hAnsi="Courier New"/>
-                <w:sz w:val="20"/>
-              </w:rPr>
-              <w:tab/>
-            </w:r>
-          </w:p>
-          <w:p>
-            <w:pPr>
-              <w:spacing w:after="0"/>
-              <w:ind w:firstLine="0"/>
-              <w:jc w:val="left"/>
-              <w:rPr>
-                <w:rFonts w:ascii="Courier New" w:hAnsi="Courier New"/>
-                <w:sz w:val="20"/>
-                <w:highlight w:val="lightGray"/>
-              </w:rPr>
-            </w:pPr>
-            <w:r>
-              <w:rPr>
-                <w:rFonts w:ascii="Courier New" w:hAnsi="Courier New"/>
-                <w:sz w:val="20"/>
-                <w:highlight w:val="lightGray"/>
-              </w:rPr>
-              <w:tab/>
-              <w:t>private slots:</w:t>
-            </w:r>
-          </w:p>
-          <w:p>
-            <w:pPr>
-              <w:spacing w:after="0"/>
-              <w:ind w:firstLine="0"/>
-              <w:jc w:val="left"/>
-              <w:rPr>
-                <w:rFonts w:ascii="Courier New" w:hAnsi="Courier New"/>
-                <w:sz w:val="20"/>
-                <w:highlight w:val="lightGray"/>
-              </w:rPr>
-            </w:pPr>
-            <w:r>
-              <w:rPr>
-                <w:rFonts w:ascii="Courier New" w:hAnsi="Courier New"/>
-                <w:sz w:val="20"/>
-                <w:highlight w:val="lightGray"/>
-              </w:rPr>
-              <w:tab/>
-              <w:t xml:space="preserve">    void log( const </w:t>
-            </w:r>
-            <w:proofErr w:type="spellStart"/>
-            <w:r>
-              <w:rPr>
-                <w:rFonts w:ascii="Courier New" w:hAnsi="Courier New"/>
-                <w:sz w:val="20"/>
-                <w:highlight w:val="lightGray"/>
-              </w:rPr>
-              <w:t>QString</w:t>
-            </w:r>
-            <w:proofErr w:type="spellEnd"/>
-            <w:r>
-              <w:rPr>
-                <w:rFonts w:ascii="Courier New" w:hAnsi="Courier New"/>
-                <w:sz w:val="20"/>
-                <w:highlight w:val="lightGray"/>
-              </w:rPr>
-              <w:t xml:space="preserve"> &amp;data  ){</w:t>
-            </w:r>
-          </w:p>
-          <w:p>
-            <w:pPr>
-              <w:spacing w:after="0"/>
-              <w:ind w:firstLine="0"/>
-              <w:jc w:val="left"/>
-              <w:rPr>
-                <w:rFonts w:ascii="Courier New" w:hAnsi="Courier New"/>
-                <w:sz w:val="20"/>
-              </w:rPr>
-            </w:pPr>
-            <w:r>
-              <w:rPr>
-                <w:rFonts w:ascii="Courier New" w:hAnsi="Courier New"/>
-                <w:sz w:val="20"/>
-                <w:highlight w:val="lightGray"/>
-              </w:rPr>
-              <w:tab/>
-              <w:t xml:space="preserve">        *stream &lt;&lt; data &lt;&lt; "\n";</w:t>
-            </w:r>
-          </w:p>
-          <w:p>
-            <w:pPr>
-              <w:spacing w:after="0"/>
-              <w:ind w:firstLine="0"/>
-              <w:jc w:val="left"/>
-              <w:rPr>
-                <w:rFonts w:ascii="Courier New" w:hAnsi="Courier New"/>
-                <w:sz w:val="20"/>
-              </w:rPr>
-            </w:pPr>
-            <w:r>
-              <w:rPr>
-                <w:rFonts w:ascii="Courier New" w:hAnsi="Courier New"/>
-                <w:sz w:val="20"/>
-              </w:rPr>
-              <w:tab/>
-              <w:t xml:space="preserve">        stream-&gt;flush();</w:t>
-            </w:r>
-          </w:p>
-          <w:p>
-            <w:pPr>
-              <w:spacing w:after="0"/>
-              <w:ind w:firstLine="0"/>
-              <w:jc w:val="left"/>
-              <w:rPr>
-                <w:rFonts w:ascii="Courier New" w:hAnsi="Courier New"/>
-                <w:sz w:val="20"/>
-              </w:rPr>
-            </w:pPr>
-            <w:r>
-              <w:rPr>
-                <w:rFonts w:ascii="Courier New" w:hAnsi="Courier New"/>
-                <w:sz w:val="20"/>
-              </w:rPr>
-              <w:tab/>
-              <w:t xml:space="preserve">    }</w:t>
-            </w:r>
-          </w:p>
-          <w:p>
-            <w:pPr>
-              <w:spacing w:after="0"/>
-              <w:ind w:firstLine="0"/>
-              <w:jc w:val="left"/>
-              <w:rPr>
-                <w:rFonts w:ascii="Courier New" w:hAnsi="Courier New"/>
-                <w:sz w:val="20"/>
-              </w:rPr>
-            </w:pPr>
-            <w:r>
-              <w:rPr>
-                <w:rFonts w:ascii="Courier New" w:hAnsi="Courier New"/>
-                <w:sz w:val="20"/>
-              </w:rPr>
-              <w:tab/>
-              <w:t>};</w:t>
-            </w:r>
-          </w:p>
-          <w:p>
-            <w:pPr>
-              <w:ind w:firstLine="0"/>
-              <w:jc w:val="left"/>
-            </w:pPr>
-          </w:p>
-        </w:tc>
-      </w:tr>
-    </w:tbl>
-    <w:p>
-      <w:pPr>
-        <w:pStyle w:val="Caption"/>
-        <w:ind w:left="-284"/>
-      </w:pPr>
-      <w:bookmarkStart w:id="4" w:name="_Ref233704985"/>
-      <w:r>
-        <w:t xml:space="preserve">Figure </w:t>
-      </w:r>
-      <w:fldSimple w:instr=" SEQ Figure \* ARABIC ">
-        <w:r>
-          <w:rPr>
-            <w:noProof/>
-          </w:rPr>
-          <w:t>3</w:t>
-        </w:r>
-      </w:fldSimple>
-      <w:bookmarkEnd w:id="4"/>
-      <w:r>
-        <w:t>Sample code printing a value whenever a process variable updates</w:t>
-      </w:r>
-    </w:p>
-    <w:p>
-      <w:pPr>
-        <w:spacing w:after="0"/>
-        <w:ind w:firstLine="0"/>
-        <w:jc w:val="left"/>
-        <w:rPr>
-          <w:rFonts w:ascii="Courier New" w:hAnsi="Courier New"/>
-          <w:sz w:val="20"/>
-        </w:rPr>
-      </w:pPr>
-    </w:p>
-    <w:p>
-      <w:pPr>
-        <w:pStyle w:val="Heading2"/>
-        <w:jc w:val="left"/>
-      </w:pPr>
-      <w:r>
-        <w:t xml:space="preserve">EPICS aware graphical widgets – </w:t>
-      </w:r>
-      <w:proofErr w:type="spellStart"/>
-      <w:r>
-        <w:t>QCaLabel</w:t>
-      </w:r>
-      <w:proofErr w:type="spellEnd"/>
-      <w:r>
-        <w:t>, etc</w:t>
-      </w:r>
-    </w:p>
-    <w:p>
-      <w:pPr>
-        <w:jc w:val="left"/>
-      </w:pPr>
-      <w:r>
-        <w:t xml:space="preserve">The classes </w:t>
-      </w:r>
-      <w:proofErr w:type="spellStart"/>
-      <w:r>
-        <w:t>QCaLabel</w:t>
-      </w:r>
-      <w:proofErr w:type="spellEnd"/>
-      <w:r>
-        <w:t xml:space="preserve">, </w:t>
-      </w:r>
-      <w:proofErr w:type="spellStart"/>
-      <w:r>
-        <w:t>QCaLineEdit</w:t>
-      </w:r>
-      <w:proofErr w:type="spellEnd"/>
-      <w:r>
-        <w:t xml:space="preserve">, </w:t>
-      </w:r>
-      <w:proofErr w:type="spellStart"/>
-      <w:r>
-        <w:t>QCaPushButton</w:t>
-      </w:r>
-      <w:proofErr w:type="spellEnd"/>
-      <w:r>
-        <w:t xml:space="preserve">, </w:t>
-      </w:r>
-      <w:proofErr w:type="spellStart"/>
-      <w:r>
-        <w:t>QCaShape</w:t>
-      </w:r>
-      <w:proofErr w:type="spellEnd"/>
-      <w:r>
-        <w:t xml:space="preserve">, </w:t>
-      </w:r>
-      <w:proofErr w:type="spellStart"/>
-      <w:r>
-        <w:t>QCaSlider</w:t>
-      </w:r>
-      <w:proofErr w:type="spellEnd"/>
-      <w:r>
-        <w:t xml:space="preserve">, and </w:t>
-      </w:r>
-      <w:proofErr w:type="spellStart"/>
-      <w:r>
-        <w:t>QCaSpinBox</w:t>
-      </w:r>
-      <w:proofErr w:type="spellEnd"/>
-      <w:r>
-        <w:t xml:space="preserve"> allow an application to add graphical objects to a user interface that </w:t>
-      </w:r>
-      <w:r>
-        <w:t xml:space="preserve">are EPICS aware. That is, they </w:t>
-      </w:r>
-      <w:r>
-        <w:t>interact directly with EPICS data. The application sets up the EPICS process variable name</w:t>
-      </w:r>
-      <w:r>
-        <w:t xml:space="preserve"> and other parameters that define how the widget interacts with EPICS data. The application does not have to handle EPICS data or </w:t>
-      </w:r>
-      <w:r>
-        <w:t>any aspect of the CA interface.</w:t>
-      </w:r>
-    </w:p>
-    <w:p>
-      <w:pPr>
-        <w:jc w:val="left"/>
-      </w:pPr>
-      <w:r>
-        <w:t xml:space="preserve">The application may supply the </w:t>
-      </w:r>
-      <w:r>
-        <w:t xml:space="preserve">EPICS aware </w:t>
-      </w:r>
-      <w:r>
-        <w:t>widget</w:t>
-      </w:r>
-      <w:r>
-        <w:t>s</w:t>
-      </w:r>
-      <w:r>
-        <w:t xml:space="preserve"> with an object that the widget</w:t>
-      </w:r>
-      <w:r>
-        <w:t>s</w:t>
-      </w:r>
-      <w:r>
-        <w:t xml:space="preserve"> can </w:t>
-      </w:r>
-      <w:r>
-        <w:t>send Qt signals to, including error and status messages signals.</w:t>
-      </w:r>
-    </w:p>
-    <w:p>
-      <w:pPr>
-        <w:jc w:val="left"/>
-      </w:pPr>
-      <w:r>
-        <w:t xml:space="preserve">Code in </w:t>
-      </w:r>
-      <w:r>
-        <w:fldChar w:fldCharType="begin"/>
-      </w:r>
-      <w:r>
-        <w:instrText xml:space="preserve"> REF _Ref233705139 \h </w:instrText>
-      </w:r>
-      <w:r>
-        <w:fldChar w:fldCharType="separate"/>
-      </w:r>
-      <w:r>
-        <w:t xml:space="preserve">Figure </w:t>
-      </w:r>
-      <w:r>
-        <w:rPr>
-          <w:noProof/>
-        </w:rPr>
-        <w:t>4</w:t>
-      </w:r>
-      <w:r>
-        <w:fldChar w:fldCharType="end"/>
-      </w:r>
-      <w:r>
-        <w:t xml:space="preserve"> demonstrates the creation of a label displaying data from an EPICS process variable and a slider writing to that process variable. </w:t>
-      </w:r>
-      <w:r>
-        <w:fldChar w:fldCharType="begin"/>
-      </w:r>
-      <w:r>
-        <w:instrText xml:space="preserve"> REF _Ref233705490 \h </w:instrText>
-      </w:r>
-      <w:r>
-        <w:fldChar w:fldCharType="separate"/>
-      </w:r>
-      <w:r>
-        <w:t xml:space="preserve">Figure </w:t>
-      </w:r>
-      <w:r>
-        <w:rPr>
-          <w:noProof/>
-        </w:rPr>
-        <w:t>5</w:t>
-      </w:r>
-      <w:r>
-        <w:fldChar w:fldCharType="end"/>
-      </w:r>
-      <w:r>
-        <w:t xml:space="preserve"> shows the resultant GUI.</w:t>
-      </w:r>
-    </w:p>
-    <w:tbl>
-      <w:tblPr>
-        <w:tblStyle w:val="TableGrid"/>
-        <w:tblW w:w="0" w:type="auto"/>
-        <w:tblLook w:val="04A0"/>
-      </w:tblPr>
-      <w:tblGrid>
-        <w:gridCol w:w="8579"/>
-      </w:tblGrid>
-      <w:tr>
-        <w:tc>
-          <w:tcPr>
-            <w:tcW w:w="8579" w:type="dxa"/>
-          </w:tcPr>
+              <w:ind w:left="720" w:firstLine="0"/>
+              <w:jc w:val="left"/>
+              <w:rPr>
+                <w:rFonts w:ascii="Courier New" w:hAnsi="Courier New"/>
+                <w:sz w:val="20"/>
+              </w:rPr>
+            </w:pPr>
+            <w:r>
+              <w:rPr>
+                <w:rFonts w:ascii="Courier New" w:hAnsi="Courier New"/>
+                <w:sz w:val="20"/>
+              </w:rPr>
+              <w:t>#include "</w:t>
+            </w:r>
+            <w:proofErr w:type="spellStart"/>
+            <w:r>
+              <w:rPr>
+                <w:rFonts w:ascii="Courier New" w:hAnsi="Courier New"/>
+                <w:sz w:val="20"/>
+              </w:rPr>
+              <w:t>mainwindow.h</w:t>
+            </w:r>
+            <w:proofErr w:type="spellEnd"/>
+            <w:r>
+              <w:rPr>
+                <w:rFonts w:ascii="Courier New" w:hAnsi="Courier New"/>
+                <w:sz w:val="20"/>
+              </w:rPr>
+              <w:t>"</w:t>
+            </w:r>
+          </w:p>
           <w:p>
             <w:pPr>
               <w:spacing w:after="0"/>
@@ -3285,30 +3462,6 @@
                 <w:sz w:val="20"/>
               </w:rPr>
             </w:pPr>
-            <w:r>
-              <w:rPr>
-                <w:rFonts w:ascii="Courier New" w:hAnsi="Courier New"/>
-                <w:sz w:val="20"/>
-              </w:rPr>
-              <w:lastRenderedPageBreak/>
-              <w:t>#include "</w:t>
-            </w:r>
-            <w:proofErr w:type="spellStart"/>
-            <w:r>
-              <w:rPr>
-                <w:rFonts w:ascii="Courier New" w:hAnsi="Courier New"/>
-                <w:sz w:val="20"/>
-              </w:rPr>
-              <w:t>mainwindow.h</w:t>
-            </w:r>
-            <w:proofErr w:type="spellEnd"/>
-            <w:r>
-              <w:rPr>
-                <w:rFonts w:ascii="Courier New" w:hAnsi="Courier New"/>
-                <w:sz w:val="20"/>
-              </w:rPr>
-              <w:t>"</w:t>
-            </w:r>
           </w:p>
           <w:p>
             <w:pPr>
@@ -3320,6 +3473,29 @@
                 <w:sz w:val="20"/>
               </w:rPr>
             </w:pPr>
+            <w:r>
+              <w:rPr>
+                <w:rFonts w:ascii="Courier New" w:hAnsi="Courier New"/>
+                <w:sz w:val="20"/>
+              </w:rPr>
+              <w:t>#include &lt;</w:t>
+            </w:r>
+            <w:proofErr w:type="spellStart"/>
+            <w:r>
+              <w:rPr>
+                <w:rFonts w:ascii="Courier New" w:hAnsi="Courier New"/>
+                <w:sz w:val="20"/>
+              </w:rPr>
+              <w:t>QCaLabel.h</w:t>
+            </w:r>
+            <w:proofErr w:type="spellEnd"/>
+            <w:r>
+              <w:rPr>
+                <w:rFonts w:ascii="Courier New" w:hAnsi="Courier New"/>
+                <w:sz w:val="20"/>
+              </w:rPr>
+              <w:t>&gt;</w:t>
+            </w:r>
           </w:p>
           <w:p>
             <w:pPr>
@@ -3344,7 +3520,7 @@
                 <w:rFonts w:ascii="Courier New" w:hAnsi="Courier New"/>
                 <w:sz w:val="20"/>
               </w:rPr>
-              <w:t>QCaLabel.h</w:t>
+              <w:t>QCaSlider.h</w:t>
             </w:r>
             <w:proofErr w:type="spellEnd"/>
             <w:r>
@@ -3365,29 +3541,6 @@
                 <w:sz w:val="20"/>
               </w:rPr>
             </w:pPr>
-            <w:r>
-              <w:rPr>
-                <w:rFonts w:ascii="Courier New" w:hAnsi="Courier New"/>
-                <w:sz w:val="20"/>
-              </w:rPr>
-              <w:t>#include &lt;</w:t>
-            </w:r>
-            <w:proofErr w:type="spellStart"/>
-            <w:r>
-              <w:rPr>
-                <w:rFonts w:ascii="Courier New" w:hAnsi="Courier New"/>
-                <w:sz w:val="20"/>
-              </w:rPr>
-              <w:t>QCaSlider.h</w:t>
-            </w:r>
-            <w:proofErr w:type="spellEnd"/>
-            <w:r>
-              <w:rPr>
-                <w:rFonts w:ascii="Courier New" w:hAnsi="Courier New"/>
-                <w:sz w:val="20"/>
-              </w:rPr>
-              <w:t>&gt;</w:t>
-            </w:r>
           </w:p>
           <w:p>
             <w:pPr>
@@ -3399,24 +3552,29 @@
                 <w:sz w:val="20"/>
               </w:rPr>
             </w:pPr>
-          </w:p>
-          <w:p>
-            <w:pPr>
-              <w:spacing w:after="0"/>
-              <w:ind w:left="720" w:firstLine="0"/>
-              <w:jc w:val="left"/>
-              <w:rPr>
-                <w:rFonts w:ascii="Courier New" w:hAnsi="Courier New"/>
-                <w:sz w:val="20"/>
-              </w:rPr>
-            </w:pPr>
-            <w:proofErr w:type="spellStart"/>
-            <w:r>
-              <w:rPr>
-                <w:rFonts w:ascii="Courier New" w:hAnsi="Courier New"/>
-                <w:sz w:val="20"/>
-              </w:rPr>
-              <w:t>MainWindow::MainWindow</w:t>
+            <w:proofErr w:type="spellStart"/>
+            <w:r>
+              <w:rPr>
+                <w:rFonts w:ascii="Courier New" w:hAnsi="Courier New"/>
+                <w:sz w:val="20"/>
+              </w:rPr>
+              <w:t>MainWindow</w:t>
+            </w:r>
+            <w:proofErr w:type="spellEnd"/>
+            <w:r>
+              <w:rPr>
+                <w:rFonts w:ascii="Courier New" w:hAnsi="Courier New"/>
+                <w:sz w:val="20"/>
+              </w:rPr>
+              <w:t>::</w:t>
+            </w:r>
+            <w:proofErr w:type="spellStart"/>
+            <w:r>
+              <w:rPr>
+                <w:rFonts w:ascii="Courier New" w:hAnsi="Courier New"/>
+                <w:sz w:val="20"/>
+              </w:rPr>
+              <w:t>MainWindow</w:t>
             </w:r>
             <w:proofErr w:type="spellEnd"/>
             <w:r>
@@ -4166,6 +4324,7 @@
         <w:jc w:val="left"/>
       </w:pPr>
       <w:r>
+        <w:lastRenderedPageBreak/>
         <w:t xml:space="preserve">The </w:t>
       </w:r>
       <w:proofErr w:type="spellStart"/>
@@ -4196,7 +4355,6 @@
         <w:jc w:val="left"/>
       </w:pPr>
       <w:r>
-        <w:lastRenderedPageBreak/>
         <w:t xml:space="preserve">The </w:t>
       </w:r>
       <w:proofErr w:type="spellStart"/>
@@ -4471,7 +4629,11 @@
         <w:t xml:space="preserve"> is a console application that takes a list of EPICS process variable names as an argument and monitors changes to the data specified by the names.</w:t>
       </w:r>
       <w:r>
-        <w:t xml:space="preserve"> It will perform the same task as the standard EPICS application </w:t>
+        <w:t xml:space="preserve"> It will perform </w:t>
+      </w:r>
+      <w:r>
+        <w:lastRenderedPageBreak/>
+        <w:t xml:space="preserve">the same task as the standard EPICS application </w:t>
       </w:r>
       <w:proofErr w:type="spellStart"/>
       <w:r>
@@ -4495,7 +4657,6 @@
         <w:pStyle w:val="Heading1"/>
       </w:pPr>
       <w:r>
-        <w:lastRenderedPageBreak/>
         <w:t>Class usage</w:t>
       </w:r>
     </w:p>
@@ -4527,7 +4688,7 @@
           <v:shape id="_x0000_i1025" type="#_x0000_t75" style="width:428.45pt;height:617.65pt" o:ole="" filled="t" fillcolor="white [3212]">
             <v:imagedata r:id="rId10" o:title=""/>
           </v:shape>
-          <o:OLEObject Type="Embed" ProgID="Visio.Drawing.11" ShapeID="_x0000_i1025" DrawAspect="Content" ObjectID="_1309778343" r:id="rId11"/>
+          <o:OLEObject Type="Embed" ProgID="Visio.Drawing.11" ShapeID="_x0000_i1025" DrawAspect="Content" ObjectID="_1403943530" r:id="rId11"/>
         </w:object>
       </w:r>
     </w:p>
@@ -4538,6 +4699,7 @@
       </w:pPr>
       <w:bookmarkStart w:id="8" w:name="_Ref233708624"/>
       <w:r>
+        <w:lastRenderedPageBreak/>
         <w:t xml:space="preserve">Figure </w:t>
       </w:r>
       <w:r>
@@ -4578,7 +4740,6 @@
         <w:pStyle w:val="Heading1"/>
       </w:pPr>
       <w:r>
-        <w:lastRenderedPageBreak/>
         <w:t xml:space="preserve"> </w:t>
       </w:r>
       <w:proofErr w:type="spellStart"/>
@@ -4896,7 +5057,7 @@
         <w:rFonts w:asciiTheme="minorHAnsi" w:hAnsiTheme="minorHAnsi"/>
         <w:noProof/>
       </w:rPr>
-      <w:t>5</w:t>
+      <w:t>4</w:t>
     </w:r>
     <w:r>
       <w:rPr>

</xml_diff>